<commit_message>
Angel Madison - AngelM.docx
</commit_message>
<xml_diff>
--- a/CS13/Angel Madison - AngelM.docx
+++ b/CS13/Angel Madison - AngelM.docx
@@ -4,7 +4,12 @@
   <w:body>
     <w:p>
       <w:r>
-        <w:t xml:space="preserve">Good evening, my name is Angel D. Madison. In three words, I would describe myself an </w:t>
+        <w:t>Good evening, my name is Angel D. Madison. In three words, I would describe myself a</w:t>
+      </w:r>
+      <w:bookmarkStart w:id="0" w:name="_GoBack"/>
+      <w:bookmarkEnd w:id="0"/>
+      <w:r>
+        <w:t xml:space="preserve">n </w:t>
       </w:r>
       <w:r>
         <w:rPr>
@@ -59,9 +64,22 @@
       <w:r>
         <w:t xml:space="preserve">enjoy being alone and not having to be censored. Sign language is a language I’ve always wanted to learn after finding out my nephew is deaf. He wears a cochlear implant, but I’ve always wanted to make sure I have another way to communicate with him. </w:t>
       </w:r>
-      <w:bookmarkStart w:id="0" w:name="_GoBack"/>
-      <w:bookmarkEnd w:id="0"/>
     </w:p>
+    <w:p>
+      <w:r>
+        <w:t xml:space="preserve">In an alternate reality, I would be described as a person who’s </w:t>
+      </w:r>
+      <w:r>
+        <w:rPr>
+          <w:b/>
+        </w:rPr>
+        <w:t xml:space="preserve">messy, pathological liar and lazy. </w:t>
+      </w:r>
+      <w:r>
+        <w:t xml:space="preserve">I would be an alcoholic and unable to manage my family. I would be out with my friends consistently and always wanting to do for myself. It would be “mommy time” all the time. </w:t>
+      </w:r>
+    </w:p>
+    <w:p/>
     <w:sectPr>
       <w:pgSz w:w="12240" w:h="15840"/>
       <w:pgMar w:top="1440" w:right="1440" w:bottom="1440" w:left="1440" w:header="720" w:footer="720" w:gutter="0"/>
@@ -473,7 +491,6 @@
   <w:style w:type="character" w:default="1" w:styleId="DefaultParagraphFont">
     <w:name w:val="Default Paragraph Font"/>
     <w:uiPriority w:val="1"/>
-    <w:semiHidden/>
     <w:unhideWhenUsed/>
   </w:style>
   <w:style w:type="table" w:default="1" w:styleId="TableNormal">

</xml_diff>